<commit_message>
First commit in Branch Lucas
Stashed changes
</commit_message>
<xml_diff>
--- a/RawData/Notes on NAPI Calculator Toolbox V3.1.0.docx
+++ b/RawData/Notes on NAPI Calculator Toolbox V3.1.0.docx
@@ -4189,8 +4189,8 @@
 </file>
 
 <file path=customXml/item1.xml><?xml version="1.0" encoding="utf-8"?>
-<ct:contentTypeSchema xmlns:ct="http://schemas.microsoft.com/office/2006/metadata/contentType" xmlns:ma="http://schemas.microsoft.com/office/2006/metadata/properties/metaAttributes" ct:_="" ma:_="" ma:contentTypeName="Document" ma:contentTypeID="0x01010050CB5C7BD841A746A008EF8990FEF8A1" ma:contentTypeVersion="12" ma:contentTypeDescription="Create a new document." ma:contentTypeScope="" ma:versionID="af3cd4e38eab4ac2fa97473cd31e4822">
-  <xsd:schema xmlns:xsd="http://www.w3.org/2001/XMLSchema" xmlns:xs="http://www.w3.org/2001/XMLSchema" xmlns:p="http://schemas.microsoft.com/office/2006/metadata/properties" xmlns:ns2="d795cf93-200f-4322-ae4e-3af3c2bc7b07" xmlns:ns3="bec3e06c-9dd4-4aa2-90c9-9a788c41bf59" targetNamespace="http://schemas.microsoft.com/office/2006/metadata/properties" ma:root="true" ma:fieldsID="fa13b4ea85a0338065f13f7b4bcf2fc3" ns2:_="" ns3:_="">
+<ct:contentTypeSchema xmlns:ct="http://schemas.microsoft.com/office/2006/metadata/contentType" xmlns:ma="http://schemas.microsoft.com/office/2006/metadata/properties/metaAttributes" ct:_="" ma:_="" ma:contentTypeName="Document" ma:contentTypeID="0x01010050CB5C7BD841A746A008EF8990FEF8A1" ma:contentTypeVersion="15" ma:contentTypeDescription="Create a new document." ma:contentTypeScope="" ma:versionID="04f0adbf5da449b72a87907c36bfe402">
+  <xsd:schema xmlns:xsd="http://www.w3.org/2001/XMLSchema" xmlns:xs="http://www.w3.org/2001/XMLSchema" xmlns:p="http://schemas.microsoft.com/office/2006/metadata/properties" xmlns:ns2="d795cf93-200f-4322-ae4e-3af3c2bc7b07" xmlns:ns3="bec3e06c-9dd4-4aa2-90c9-9a788c41bf59" targetNamespace="http://schemas.microsoft.com/office/2006/metadata/properties" ma:root="true" ma:fieldsID="f5e4044cd58a51a52832fd40a04c970f" ns2:_="" ns3:_="">
     <xsd:import namespace="d795cf93-200f-4322-ae4e-3af3c2bc7b07"/>
     <xsd:import namespace="bec3e06c-9dd4-4aa2-90c9-9a788c41bf59"/>
     <xsd:element name="properties">
@@ -4211,6 +4211,8 @@
                 <xsd:element ref="ns3:SharedWithUsers" minOccurs="0"/>
                 <xsd:element ref="ns3:SharedWithDetails" minOccurs="0"/>
                 <xsd:element ref="ns2:MediaServiceLocation" minOccurs="0"/>
+                <xsd:element ref="ns2:lcf76f155ced4ddcb4097134ff3c332f" minOccurs="0"/>
+                <xsd:element ref="ns3:TaxCatchAll" minOccurs="0"/>
               </xsd:all>
             </xsd:complexType>
           </xsd:element>
@@ -4275,6 +4277,13 @@
         <xsd:restriction base="dms:Text"/>
       </xsd:simpleType>
     </xsd:element>
+    <xsd:element name="lcf76f155ced4ddcb4097134ff3c332f" ma:index="21" nillable="true" ma:taxonomy="true" ma:internalName="lcf76f155ced4ddcb4097134ff3c332f" ma:taxonomyFieldName="MediaServiceImageTags" ma:displayName="Image Tags" ma:readOnly="false" ma:fieldId="{5cf76f15-5ced-4ddc-b409-7134ff3c332f}" ma:taxonomyMulti="true" ma:sspId="28b28469-8996-4088-bd89-44d87d6385e5" ma:termSetId="09814cd3-568e-fe90-9814-8d621ff8fb84" ma:anchorId="fba54fb3-c3e1-fe81-a776-ca4b69148c4d" ma:open="true" ma:isKeyword="false">
+      <xsd:complexType>
+        <xsd:sequence>
+          <xsd:element ref="pc:Terms" minOccurs="0" maxOccurs="1"/>
+        </xsd:sequence>
+      </xsd:complexType>
+    </xsd:element>
   </xsd:schema>
   <xsd:schema xmlns:xsd="http://www.w3.org/2001/XMLSchema" xmlns:xs="http://www.w3.org/2001/XMLSchema" xmlns:dms="http://schemas.microsoft.com/office/2006/documentManagement/types" xmlns:pc="http://schemas.microsoft.com/office/infopath/2007/PartnerControls" targetNamespace="bec3e06c-9dd4-4aa2-90c9-9a788c41bf59" elementFormDefault="qualified">
     <xsd:import namespace="http://schemas.microsoft.com/office/2006/documentManagement/types"/>
@@ -4304,6 +4313,17 @@
           <xsd:maxLength value="255"/>
         </xsd:restriction>
       </xsd:simpleType>
+    </xsd:element>
+    <xsd:element name="TaxCatchAll" ma:index="22" nillable="true" ma:displayName="Taxonomy Catch All Column" ma:hidden="true" ma:list="{68644ca3-003b-4e0e-bb82-ecd3a2033107}" ma:internalName="TaxCatchAll" ma:showField="CatchAllData" ma:web="bec3e06c-9dd4-4aa2-90c9-9a788c41bf59">
+      <xsd:complexType>
+        <xsd:complexContent>
+          <xsd:extension base="dms:MultiChoiceLookup">
+            <xsd:sequence>
+              <xsd:element name="Value" type="dms:Lookup" maxOccurs="unbounded" minOccurs="0" nillable="true"/>
+            </xsd:sequence>
+          </xsd:extension>
+        </xsd:complexContent>
+      </xsd:complexType>
     </xsd:element>
   </xsd:schema>
   <xsd:schema xmlns="http://schemas.openxmlformats.org/package/2006/metadata/core-properties" xmlns:xsd="http://www.w3.org/2001/XMLSchema" xmlns:xsi="http://www.w3.org/2001/XMLSchema-instance" xmlns:dc="http://purl.org/dc/elements/1.1/" xmlns:dcterms="http://purl.org/dc/terms/" xmlns:odoc="http://schemas.microsoft.com/internal/obd" targetNamespace="http://schemas.openxmlformats.org/package/2006/metadata/core-properties" elementFormDefault="qualified" attributeFormDefault="unqualified" blockDefault="#all">
@@ -4416,12 +4436,17 @@
 
 <file path=customXml/item3.xml><?xml version="1.0" encoding="utf-8"?>
 <p:properties xmlns:p="http://schemas.microsoft.com/office/2006/metadata/properties" xmlns:xsi="http://www.w3.org/2001/XMLSchema-instance" xmlns:pc="http://schemas.microsoft.com/office/infopath/2007/PartnerControls">
-  <documentManagement/>
+  <documentManagement>
+    <lcf76f155ced4ddcb4097134ff3c332f xmlns="d795cf93-200f-4322-ae4e-3af3c2bc7b07">
+      <Terms xmlns="http://schemas.microsoft.com/office/infopath/2007/PartnerControls"/>
+    </lcf76f155ced4ddcb4097134ff3c332f>
+    <TaxCatchAll xmlns="bec3e06c-9dd4-4aa2-90c9-9a788c41bf59" xsi:nil="true"/>
+  </documentManagement>
 </p:properties>
 </file>
 
 <file path=customXml/itemProps1.xml><?xml version="1.0" encoding="utf-8"?>
-<ds:datastoreItem xmlns:ds="http://schemas.openxmlformats.org/officeDocument/2006/customXml" ds:itemID="{AE5347BF-97E9-4EDC-A6F5-F52BA5405AF2}"/>
+<ds:datastoreItem xmlns:ds="http://schemas.openxmlformats.org/officeDocument/2006/customXml" ds:itemID="{1F050BB3-F58E-40E0-8E04-D58482E61F63}"/>
 </file>
 
 <file path=customXml/itemProps2.xml><?xml version="1.0" encoding="utf-8"?>

</xml_diff>

<commit_message>
Filtering the CSNAPNI to only consider the Chesapeake Bay Watershed (CBW)
- It was created the CSNAPNIv2 with the if condition that allow you to choose between CBW and whole US

- Fixed the potatoe bug

- Filtered all the county and watershed data for the 203 counties and 1902 discharge areas

Lucas Casseres - July 20th
</commit_message>
<xml_diff>
--- a/RawData/Notes on NAPI Calculator Toolbox V3.1.0.docx
+++ b/RawData/Notes on NAPI Calculator Toolbox V3.1.0.docx
@@ -4189,8 +4189,8 @@
 </file>
 
 <file path=customXml/item1.xml><?xml version="1.0" encoding="utf-8"?>
-<ct:contentTypeSchema xmlns:ct="http://schemas.microsoft.com/office/2006/metadata/contentType" xmlns:ma="http://schemas.microsoft.com/office/2006/metadata/properties/metaAttributes" ct:_="" ma:_="" ma:contentTypeName="Document" ma:contentTypeID="0x01010050CB5C7BD841A746A008EF8990FEF8A1" ma:contentTypeVersion="12" ma:contentTypeDescription="Create a new document." ma:contentTypeScope="" ma:versionID="af3cd4e38eab4ac2fa97473cd31e4822">
-  <xsd:schema xmlns:xsd="http://www.w3.org/2001/XMLSchema" xmlns:xs="http://www.w3.org/2001/XMLSchema" xmlns:p="http://schemas.microsoft.com/office/2006/metadata/properties" xmlns:ns2="d795cf93-200f-4322-ae4e-3af3c2bc7b07" xmlns:ns3="bec3e06c-9dd4-4aa2-90c9-9a788c41bf59" targetNamespace="http://schemas.microsoft.com/office/2006/metadata/properties" ma:root="true" ma:fieldsID="fa13b4ea85a0338065f13f7b4bcf2fc3" ns2:_="" ns3:_="">
+<ct:contentTypeSchema xmlns:ct="http://schemas.microsoft.com/office/2006/metadata/contentType" xmlns:ma="http://schemas.microsoft.com/office/2006/metadata/properties/metaAttributes" ct:_="" ma:_="" ma:contentTypeName="Document" ma:contentTypeID="0x01010050CB5C7BD841A746A008EF8990FEF8A1" ma:contentTypeVersion="15" ma:contentTypeDescription="Create a new document." ma:contentTypeScope="" ma:versionID="04f0adbf5da449b72a87907c36bfe402">
+  <xsd:schema xmlns:xsd="http://www.w3.org/2001/XMLSchema" xmlns:xs="http://www.w3.org/2001/XMLSchema" xmlns:p="http://schemas.microsoft.com/office/2006/metadata/properties" xmlns:ns2="d795cf93-200f-4322-ae4e-3af3c2bc7b07" xmlns:ns3="bec3e06c-9dd4-4aa2-90c9-9a788c41bf59" targetNamespace="http://schemas.microsoft.com/office/2006/metadata/properties" ma:root="true" ma:fieldsID="f5e4044cd58a51a52832fd40a04c970f" ns2:_="" ns3:_="">
     <xsd:import namespace="d795cf93-200f-4322-ae4e-3af3c2bc7b07"/>
     <xsd:import namespace="bec3e06c-9dd4-4aa2-90c9-9a788c41bf59"/>
     <xsd:element name="properties">
@@ -4211,6 +4211,8 @@
                 <xsd:element ref="ns3:SharedWithUsers" minOccurs="0"/>
                 <xsd:element ref="ns3:SharedWithDetails" minOccurs="0"/>
                 <xsd:element ref="ns2:MediaServiceLocation" minOccurs="0"/>
+                <xsd:element ref="ns2:lcf76f155ced4ddcb4097134ff3c332f" minOccurs="0"/>
+                <xsd:element ref="ns3:TaxCatchAll" minOccurs="0"/>
               </xsd:all>
             </xsd:complexType>
           </xsd:element>
@@ -4275,6 +4277,13 @@
         <xsd:restriction base="dms:Text"/>
       </xsd:simpleType>
     </xsd:element>
+    <xsd:element name="lcf76f155ced4ddcb4097134ff3c332f" ma:index="21" nillable="true" ma:taxonomy="true" ma:internalName="lcf76f155ced4ddcb4097134ff3c332f" ma:taxonomyFieldName="MediaServiceImageTags" ma:displayName="Image Tags" ma:readOnly="false" ma:fieldId="{5cf76f15-5ced-4ddc-b409-7134ff3c332f}" ma:taxonomyMulti="true" ma:sspId="28b28469-8996-4088-bd89-44d87d6385e5" ma:termSetId="09814cd3-568e-fe90-9814-8d621ff8fb84" ma:anchorId="fba54fb3-c3e1-fe81-a776-ca4b69148c4d" ma:open="true" ma:isKeyword="false">
+      <xsd:complexType>
+        <xsd:sequence>
+          <xsd:element ref="pc:Terms" minOccurs="0" maxOccurs="1"/>
+        </xsd:sequence>
+      </xsd:complexType>
+    </xsd:element>
   </xsd:schema>
   <xsd:schema xmlns:xsd="http://www.w3.org/2001/XMLSchema" xmlns:xs="http://www.w3.org/2001/XMLSchema" xmlns:dms="http://schemas.microsoft.com/office/2006/documentManagement/types" xmlns:pc="http://schemas.microsoft.com/office/infopath/2007/PartnerControls" targetNamespace="bec3e06c-9dd4-4aa2-90c9-9a788c41bf59" elementFormDefault="qualified">
     <xsd:import namespace="http://schemas.microsoft.com/office/2006/documentManagement/types"/>
@@ -4304,6 +4313,17 @@
           <xsd:maxLength value="255"/>
         </xsd:restriction>
       </xsd:simpleType>
+    </xsd:element>
+    <xsd:element name="TaxCatchAll" ma:index="22" nillable="true" ma:displayName="Taxonomy Catch All Column" ma:hidden="true" ma:list="{68644ca3-003b-4e0e-bb82-ecd3a2033107}" ma:internalName="TaxCatchAll" ma:showField="CatchAllData" ma:web="bec3e06c-9dd4-4aa2-90c9-9a788c41bf59">
+      <xsd:complexType>
+        <xsd:complexContent>
+          <xsd:extension base="dms:MultiChoiceLookup">
+            <xsd:sequence>
+              <xsd:element name="Value" type="dms:Lookup" maxOccurs="unbounded" minOccurs="0" nillable="true"/>
+            </xsd:sequence>
+          </xsd:extension>
+        </xsd:complexContent>
+      </xsd:complexType>
     </xsd:element>
   </xsd:schema>
   <xsd:schema xmlns="http://schemas.openxmlformats.org/package/2006/metadata/core-properties" xmlns:xsd="http://www.w3.org/2001/XMLSchema" xmlns:xsi="http://www.w3.org/2001/XMLSchema-instance" xmlns:dc="http://purl.org/dc/elements/1.1/" xmlns:dcterms="http://purl.org/dc/terms/" xmlns:odoc="http://schemas.microsoft.com/internal/obd" targetNamespace="http://schemas.openxmlformats.org/package/2006/metadata/core-properties" elementFormDefault="qualified" attributeFormDefault="unqualified" blockDefault="#all">
@@ -4416,12 +4436,17 @@
 
 <file path=customXml/item3.xml><?xml version="1.0" encoding="utf-8"?>
 <p:properties xmlns:p="http://schemas.microsoft.com/office/2006/metadata/properties" xmlns:xsi="http://www.w3.org/2001/XMLSchema-instance" xmlns:pc="http://schemas.microsoft.com/office/infopath/2007/PartnerControls">
-  <documentManagement/>
+  <documentManagement>
+    <lcf76f155ced4ddcb4097134ff3c332f xmlns="d795cf93-200f-4322-ae4e-3af3c2bc7b07">
+      <Terms xmlns="http://schemas.microsoft.com/office/infopath/2007/PartnerControls"/>
+    </lcf76f155ced4ddcb4097134ff3c332f>
+    <TaxCatchAll xmlns="bec3e06c-9dd4-4aa2-90c9-9a788c41bf59" xsi:nil="true"/>
+  </documentManagement>
 </p:properties>
 </file>
 
 <file path=customXml/itemProps1.xml><?xml version="1.0" encoding="utf-8"?>
-<ds:datastoreItem xmlns:ds="http://schemas.openxmlformats.org/officeDocument/2006/customXml" ds:itemID="{AE5347BF-97E9-4EDC-A6F5-F52BA5405AF2}"/>
+<ds:datastoreItem xmlns:ds="http://schemas.openxmlformats.org/officeDocument/2006/customXml" ds:itemID="{5363418C-4CF5-4DEC-AACC-AFE1A4F68EC5}"/>
 </file>
 
 <file path=customXml/itemProps2.xml><?xml version="1.0" encoding="utf-8"?>

</xml_diff>

<commit_message>
Filtering the CSNAPNI to only consider the Chesapeake Bay Watershed (CBW
</commit_message>
<xml_diff>
--- a/RawData/Notes on NAPI Calculator Toolbox V3.1.0.docx
+++ b/RawData/Notes on NAPI Calculator Toolbox V3.1.0.docx
@@ -1,6 +1,6 @@
 
 <file path=word/document.xml><?xml version="1.0" encoding="utf-8"?>
-<w:document xmlns:wpc="http://schemas.microsoft.com/office/word/2010/wordprocessingCanvas" xmlns:cx="http://schemas.microsoft.com/office/drawing/2014/chartex" xmlns:cx1="http://schemas.microsoft.com/office/drawing/2015/9/8/chartex" xmlns:cx2="http://schemas.microsoft.com/office/drawing/2015/10/21/chartex" xmlns:cx3="http://schemas.microsoft.com/office/drawing/2016/5/9/chartex" xmlns:cx4="http://schemas.microsoft.com/office/drawing/2016/5/10/chartex" xmlns:cx5="http://schemas.microsoft.com/office/drawing/2016/5/11/chartex" xmlns:cx6="http://schemas.microsoft.com/office/drawing/2016/5/12/chartex" xmlns:cx7="http://schemas.microsoft.com/office/drawing/2016/5/13/chartex" xmlns:cx8="http://schemas.microsoft.com/office/drawing/2016/5/14/chartex" xmlns:mc="http://schemas.openxmlformats.org/markup-compatibility/2006" xmlns:aink="http://schemas.microsoft.com/office/drawing/2016/ink" xmlns:am3d="http://schemas.microsoft.com/office/drawing/2017/model3d" xmlns:o="urn:schemas-microsoft-com:office:office" xmlns:r="http://schemas.openxmlformats.org/officeDocument/2006/relationships" xmlns:m="http://schemas.openxmlformats.org/officeDocument/2006/math" xmlns:v="urn:schemas-microsoft-com:vml" xmlns:wp14="http://schemas.microsoft.com/office/word/2010/wordprocessingDrawing" xmlns:wp="http://schemas.openxmlformats.org/drawingml/2006/wordprocessingDrawing" xmlns:w10="urn:schemas-microsoft-com:office:word" xmlns:w="http://schemas.openxmlformats.org/wordprocessingml/2006/main" xmlns:w14="http://schemas.microsoft.com/office/word/2010/wordml" xmlns:w15="http://schemas.microsoft.com/office/word/2012/wordml" xmlns:w16cid="http://schemas.microsoft.com/office/word/2016/wordml/cid" xmlns:w16se="http://schemas.microsoft.com/office/word/2015/wordml/symex" xmlns:wpg="http://schemas.microsoft.com/office/word/2010/wordprocessingGroup" xmlns:wpi="http://schemas.microsoft.com/office/word/2010/wordprocessingInk" xmlns:wne="http://schemas.microsoft.com/office/word/2006/wordml" xmlns:wps="http://schemas.microsoft.com/office/word/2010/wordprocessingShape" mc:Ignorable="w14 w15 w16se w16cid wp14">
+<w:document xmlns:wpc="http://schemas.microsoft.com/office/word/2010/wordprocessingCanvas" xmlns:cx="http://schemas.microsoft.com/office/drawing/2014/chartex" xmlns:cx1="http://schemas.microsoft.com/office/drawing/2015/9/8/chartex" xmlns:cx2="http://schemas.microsoft.com/office/drawing/2015/10/21/chartex" xmlns:cx3="http://schemas.microsoft.com/office/drawing/2016/5/9/chartex" xmlns:cx4="http://schemas.microsoft.com/office/drawing/2016/5/10/chartex" xmlns:cx5="http://schemas.microsoft.com/office/drawing/2016/5/11/chartex" xmlns:cx6="http://schemas.microsoft.com/office/drawing/2016/5/12/chartex" xmlns:cx7="http://schemas.microsoft.com/office/drawing/2016/5/13/chartex" xmlns:cx8="http://schemas.microsoft.com/office/drawing/2016/5/14/chartex" xmlns:mc="http://schemas.openxmlformats.org/markup-compatibility/2006" xmlns:aink="http://schemas.microsoft.com/office/drawing/2016/ink" xmlns:am3d="http://schemas.microsoft.com/office/drawing/2017/model3d" xmlns:o="urn:schemas-microsoft-com:office:office" xmlns:oel="http://schemas.microsoft.com/office/2019/extlst" xmlns:r="http://schemas.openxmlformats.org/officeDocument/2006/relationships" xmlns:m="http://schemas.openxmlformats.org/officeDocument/2006/math" xmlns:v="urn:schemas-microsoft-com:vml" xmlns:wp14="http://schemas.microsoft.com/office/word/2010/wordprocessingDrawing" xmlns:wp="http://schemas.openxmlformats.org/drawingml/2006/wordprocessingDrawing" xmlns:w10="urn:schemas-microsoft-com:office:word" xmlns:w="http://schemas.openxmlformats.org/wordprocessingml/2006/main" xmlns:w14="http://schemas.microsoft.com/office/word/2010/wordml" xmlns:w15="http://schemas.microsoft.com/office/word/2012/wordml" xmlns:w16cex="http://schemas.microsoft.com/office/word/2018/wordml/cex" xmlns:w16cid="http://schemas.microsoft.com/office/word/2016/wordml/cid" xmlns:w16="http://schemas.microsoft.com/office/word/2018/wordml" xmlns:w16sdtdh="http://schemas.microsoft.com/office/word/2020/wordml/sdtdatahash" xmlns:w16se="http://schemas.microsoft.com/office/word/2015/wordml/symex" xmlns:wpg="http://schemas.microsoft.com/office/word/2010/wordprocessingGroup" xmlns:wpi="http://schemas.microsoft.com/office/word/2010/wordprocessingInk" xmlns:wne="http://schemas.microsoft.com/office/word/2006/wordml" xmlns:wps="http://schemas.microsoft.com/office/word/2010/wordprocessingShape" mc:Ignorable="w14 w15 w16se w16cid w16 w16cex w16sdtdh wp14">
   <w:body>
     <w:p>
       <w:pPr>
@@ -97,56 +97,27 @@
           <w:szCs w:val="20"/>
           <w:lang w:eastAsia="ko-KR"/>
         </w:rPr>
-        <w:t xml:space="preserve"> </w:t>
-      </w:r>
-      <w:proofErr w:type="spellStart"/>
+        <w:t xml:space="preserve"> Swaney</w:t>
+      </w:r>
       <w:r>
         <w:rPr>
           <w:sz w:val="20"/>
           <w:szCs w:val="20"/>
           <w:lang w:eastAsia="ko-KR"/>
         </w:rPr>
-        <w:t>Swaney</w:t>
-      </w:r>
-      <w:proofErr w:type="spellEnd"/>
-      <w:r>
+        <w:t xml:space="preserve"> and Bongghi Hong</w:t>
+      </w:r>
+    </w:p>
+    <w:p>
+      <w:pPr>
+        <w:widowControl w:val="0"/>
+        <w:jc w:val="center"/>
         <w:rPr>
           <w:sz w:val="20"/>
           <w:szCs w:val="20"/>
           <w:lang w:eastAsia="ko-KR"/>
         </w:rPr>
-        <w:t xml:space="preserve"> and </w:t>
-      </w:r>
-      <w:proofErr w:type="spellStart"/>
-      <w:r>
-        <w:rPr>
-          <w:sz w:val="20"/>
-          <w:szCs w:val="20"/>
-          <w:lang w:eastAsia="ko-KR"/>
-        </w:rPr>
-        <w:t>Bongghi</w:t>
-      </w:r>
-      <w:proofErr w:type="spellEnd"/>
-      <w:r>
-        <w:rPr>
-          <w:sz w:val="20"/>
-          <w:szCs w:val="20"/>
-          <w:lang w:eastAsia="ko-KR"/>
-        </w:rPr>
-        <w:t xml:space="preserve"> Hong</w:t>
-      </w:r>
-    </w:p>
-    <w:p>
-      <w:pPr>
-        <w:widowControl w:val="0"/>
-        <w:jc w:val="center"/>
-        <w:rPr>
-          <w:sz w:val="20"/>
-          <w:szCs w:val="20"/>
-          <w:lang w:eastAsia="ko-KR"/>
-        </w:rPr>
-      </w:pPr>
-      <w:proofErr w:type="gramStart"/>
+      </w:pPr>
       <w:r>
         <w:rPr>
           <w:sz w:val="20"/>
@@ -162,36 +133,26 @@
           <w:szCs w:val="20"/>
           <w:lang w:eastAsia="ko-KR"/>
         </w:rPr>
-        <w:t>,</w:t>
-      </w:r>
-      <w:proofErr w:type="gramEnd"/>
-      <w:r>
-        <w:rPr>
-          <w:rFonts w:hint="eastAsia"/>
+        <w:t>, 201</w:t>
+      </w:r>
+      <w:r>
+        <w:rPr>
           <w:sz w:val="20"/>
           <w:szCs w:val="20"/>
           <w:lang w:eastAsia="ko-KR"/>
         </w:rPr>
-        <w:t xml:space="preserve"> 201</w:t>
-      </w:r>
-      <w:r>
+        <w:t>7</w:t>
+      </w:r>
+    </w:p>
+    <w:p>
+      <w:pPr>
+        <w:widowControl w:val="0"/>
+        <w:jc w:val="center"/>
         <w:rPr>
           <w:sz w:val="20"/>
           <w:szCs w:val="20"/>
           <w:lang w:eastAsia="ko-KR"/>
         </w:rPr>
-        <w:t>7</w:t>
-      </w:r>
-    </w:p>
-    <w:p>
-      <w:pPr>
-        <w:widowControl w:val="0"/>
-        <w:jc w:val="center"/>
-        <w:rPr>
-          <w:sz w:val="20"/>
-          <w:szCs w:val="20"/>
-          <w:lang w:eastAsia="ko-KR"/>
-        </w:rPr>
       </w:pPr>
     </w:p>
     <w:p>
@@ -315,7 +276,7 @@
         </w:rPr>
         <w:t xml:space="preserve">available at </w:t>
       </w:r>
-      <w:hyperlink r:id="rId7" w:history="1">
+      <w:hyperlink r:id="rId10" w:history="1">
         <w:r>
           <w:rPr>
             <w:rStyle w:val="Hyperlink"/>
@@ -432,7 +393,7 @@
         </w:rPr>
         <w:t xml:space="preserve">ny comments or questions should be sent to the authors at </w:t>
       </w:r>
-      <w:hyperlink r:id="rId8" w:history="1">
+      <w:hyperlink r:id="rId11" w:history="1">
         <w:r>
           <w:rPr>
             <w:rStyle w:val="Hyperlink"/>
@@ -607,7 +568,7 @@
         </w:rPr>
         <w:t>Phosphorus inputs are obtained, as with nitrogen, from a national dataset (Ruddy et al., 2006).  Estimates of phosphorus in net food/feed inputs to the accounting unit (i.e., county) are based on US agricultural census statistics and other databases at the USDA which provide crop areas, crop yield, and livestock statistics (</w:t>
       </w:r>
-      <w:hyperlink r:id="rId9" w:history="1">
+      <w:hyperlink r:id="rId12" w:history="1">
         <w:r>
           <w:rPr>
             <w:rStyle w:val="Hyperlink"/>
@@ -622,7 +583,7 @@
         </w:rPr>
         <w:t>), as well as US census data which provide county level human population data (</w:t>
       </w:r>
-      <w:hyperlink r:id="rId10" w:history="1">
+      <w:hyperlink r:id="rId13" w:history="1">
         <w:r>
           <w:rPr>
             <w:rStyle w:val="Hyperlink"/>
@@ -1527,21 +1488,7 @@
               <w:rPr>
                 <w:lang w:eastAsia="ko-KR"/>
               </w:rPr>
-              <w:t>P intake (kg-P/head/</w:t>
-            </w:r>
-            <w:proofErr w:type="spellStart"/>
-            <w:r>
-              <w:rPr>
-                <w:lang w:eastAsia="ko-KR"/>
-              </w:rPr>
-              <w:t>yr</w:t>
-            </w:r>
-            <w:proofErr w:type="spellEnd"/>
-            <w:r>
-              <w:rPr>
-                <w:lang w:eastAsia="ko-KR"/>
-              </w:rPr>
-              <w:t>)</w:t>
+              <w:t>P intake (kg-P/head/yr)</w:t>
             </w:r>
           </w:p>
         </w:tc>
@@ -1564,21 +1511,7 @@
               <w:rPr>
                 <w:lang w:eastAsia="ko-KR"/>
               </w:rPr>
-              <w:t>P excretion (kg-P/head/</w:t>
-            </w:r>
-            <w:proofErr w:type="spellStart"/>
-            <w:r>
-              <w:rPr>
-                <w:lang w:eastAsia="ko-KR"/>
-              </w:rPr>
-              <w:t>yr</w:t>
-            </w:r>
-            <w:proofErr w:type="spellEnd"/>
-            <w:r>
-              <w:rPr>
-                <w:lang w:eastAsia="ko-KR"/>
-              </w:rPr>
-              <w:t>)</w:t>
+              <w:t>P excretion (kg-P/head/yr)</w:t>
             </w:r>
           </w:p>
         </w:tc>
@@ -2552,8 +2485,6 @@
         </w:rPr>
         <w:br w:type="page"/>
       </w:r>
-      <w:bookmarkStart w:id="0" w:name="_GoBack"/>
-      <w:bookmarkEnd w:id="0"/>
     </w:p>
     <w:p>
       <w:pPr>
@@ -2643,21 +2574,7 @@
               <w:rPr>
                 <w:lang w:eastAsia="ko-KR"/>
               </w:rPr>
-              <w:t>Rate (kg-P/capita/</w:t>
-            </w:r>
-            <w:proofErr w:type="spellStart"/>
-            <w:r>
-              <w:rPr>
-                <w:lang w:eastAsia="ko-KR"/>
-              </w:rPr>
-              <w:t>yr</w:t>
-            </w:r>
-            <w:proofErr w:type="spellEnd"/>
-            <w:r>
-              <w:rPr>
-                <w:lang w:eastAsia="ko-KR"/>
-              </w:rPr>
-              <w:t>)</w:t>
+              <w:t>Rate (kg-P/capita/yr)</w:t>
             </w:r>
           </w:p>
         </w:tc>
@@ -3050,7 +2967,7 @@
       </w:r>
     </w:p>
     <w:sectPr>
-      <w:footerReference w:type="default" r:id="rId11"/>
+      <w:footerReference w:type="default" r:id="rId14"/>
       <w:pgSz w:w="12240" w:h="15840"/>
       <w:pgMar w:top="1152" w:right="1152" w:bottom="1152" w:left="1152" w:header="720" w:footer="720" w:gutter="0"/>
       <w:cols w:space="720"/>
@@ -3061,7 +2978,7 @@
 </file>
 
 <file path=word/endnotes.xml><?xml version="1.0" encoding="utf-8"?>
-<w:endnotes xmlns:wpc="http://schemas.microsoft.com/office/word/2010/wordprocessingCanvas" xmlns:cx="http://schemas.microsoft.com/office/drawing/2014/chartex" xmlns:cx1="http://schemas.microsoft.com/office/drawing/2015/9/8/chartex" xmlns:cx2="http://schemas.microsoft.com/office/drawing/2015/10/21/chartex" xmlns:cx3="http://schemas.microsoft.com/office/drawing/2016/5/9/chartex" xmlns:cx4="http://schemas.microsoft.com/office/drawing/2016/5/10/chartex" xmlns:cx5="http://schemas.microsoft.com/office/drawing/2016/5/11/chartex" xmlns:cx6="http://schemas.microsoft.com/office/drawing/2016/5/12/chartex" xmlns:cx7="http://schemas.microsoft.com/office/drawing/2016/5/13/chartex" xmlns:cx8="http://schemas.microsoft.com/office/drawing/2016/5/14/chartex" xmlns:mc="http://schemas.openxmlformats.org/markup-compatibility/2006" xmlns:aink="http://schemas.microsoft.com/office/drawing/2016/ink" xmlns:am3d="http://schemas.microsoft.com/office/drawing/2017/model3d" xmlns:o="urn:schemas-microsoft-com:office:office" xmlns:r="http://schemas.openxmlformats.org/officeDocument/2006/relationships" xmlns:m="http://schemas.openxmlformats.org/officeDocument/2006/math" xmlns:v="urn:schemas-microsoft-com:vml" xmlns:wp14="http://schemas.microsoft.com/office/word/2010/wordprocessingDrawing" xmlns:wp="http://schemas.openxmlformats.org/drawingml/2006/wordprocessingDrawing" xmlns:w10="urn:schemas-microsoft-com:office:word" xmlns:w="http://schemas.openxmlformats.org/wordprocessingml/2006/main" xmlns:w14="http://schemas.microsoft.com/office/word/2010/wordml" xmlns:w15="http://schemas.microsoft.com/office/word/2012/wordml" xmlns:w16cid="http://schemas.microsoft.com/office/word/2016/wordml/cid" xmlns:w16se="http://schemas.microsoft.com/office/word/2015/wordml/symex" xmlns:wpg="http://schemas.microsoft.com/office/word/2010/wordprocessingGroup" xmlns:wpi="http://schemas.microsoft.com/office/word/2010/wordprocessingInk" xmlns:wne="http://schemas.microsoft.com/office/word/2006/wordml" xmlns:wps="http://schemas.microsoft.com/office/word/2010/wordprocessingShape" mc:Ignorable="w14 w15 w16se w16cid wp14">
+<w:endnotes xmlns:wpc="http://schemas.microsoft.com/office/word/2010/wordprocessingCanvas" xmlns:cx="http://schemas.microsoft.com/office/drawing/2014/chartex" xmlns:cx1="http://schemas.microsoft.com/office/drawing/2015/9/8/chartex" xmlns:cx2="http://schemas.microsoft.com/office/drawing/2015/10/21/chartex" xmlns:cx3="http://schemas.microsoft.com/office/drawing/2016/5/9/chartex" xmlns:cx4="http://schemas.microsoft.com/office/drawing/2016/5/10/chartex" xmlns:cx5="http://schemas.microsoft.com/office/drawing/2016/5/11/chartex" xmlns:cx6="http://schemas.microsoft.com/office/drawing/2016/5/12/chartex" xmlns:cx7="http://schemas.microsoft.com/office/drawing/2016/5/13/chartex" xmlns:cx8="http://schemas.microsoft.com/office/drawing/2016/5/14/chartex" xmlns:mc="http://schemas.openxmlformats.org/markup-compatibility/2006" xmlns:aink="http://schemas.microsoft.com/office/drawing/2016/ink" xmlns:am3d="http://schemas.microsoft.com/office/drawing/2017/model3d" xmlns:o="urn:schemas-microsoft-com:office:office" xmlns:oel="http://schemas.microsoft.com/office/2019/extlst" xmlns:r="http://schemas.openxmlformats.org/officeDocument/2006/relationships" xmlns:m="http://schemas.openxmlformats.org/officeDocument/2006/math" xmlns:v="urn:schemas-microsoft-com:vml" xmlns:wp14="http://schemas.microsoft.com/office/word/2010/wordprocessingDrawing" xmlns:wp="http://schemas.openxmlformats.org/drawingml/2006/wordprocessingDrawing" xmlns:w10="urn:schemas-microsoft-com:office:word" xmlns:w="http://schemas.openxmlformats.org/wordprocessingml/2006/main" xmlns:w14="http://schemas.microsoft.com/office/word/2010/wordml" xmlns:w15="http://schemas.microsoft.com/office/word/2012/wordml" xmlns:w16cex="http://schemas.microsoft.com/office/word/2018/wordml/cex" xmlns:w16cid="http://schemas.microsoft.com/office/word/2016/wordml/cid" xmlns:w16="http://schemas.microsoft.com/office/word/2018/wordml" xmlns:w16sdtdh="http://schemas.microsoft.com/office/word/2020/wordml/sdtdatahash" xmlns:w16se="http://schemas.microsoft.com/office/word/2015/wordml/symex" xmlns:wpg="http://schemas.microsoft.com/office/word/2010/wordprocessingGroup" xmlns:wpi="http://schemas.microsoft.com/office/word/2010/wordprocessingInk" xmlns:wne="http://schemas.microsoft.com/office/word/2006/wordml" xmlns:wps="http://schemas.microsoft.com/office/word/2010/wordprocessingShape" mc:Ignorable="w14 w15 w16se w16cid w16 w16cex w16sdtdh wp14">
   <w:endnote w:type="separator" w:id="-1">
     <w:p>
       <w:r>
@@ -3080,7 +2997,7 @@
 </file>
 
 <file path=word/footer1.xml><?xml version="1.0" encoding="utf-8"?>
-<w:ftr xmlns:wpc="http://schemas.microsoft.com/office/word/2010/wordprocessingCanvas" xmlns:cx="http://schemas.microsoft.com/office/drawing/2014/chartex" xmlns:cx1="http://schemas.microsoft.com/office/drawing/2015/9/8/chartex" xmlns:cx2="http://schemas.microsoft.com/office/drawing/2015/10/21/chartex" xmlns:cx3="http://schemas.microsoft.com/office/drawing/2016/5/9/chartex" xmlns:cx4="http://schemas.microsoft.com/office/drawing/2016/5/10/chartex" xmlns:cx5="http://schemas.microsoft.com/office/drawing/2016/5/11/chartex" xmlns:cx6="http://schemas.microsoft.com/office/drawing/2016/5/12/chartex" xmlns:cx7="http://schemas.microsoft.com/office/drawing/2016/5/13/chartex" xmlns:cx8="http://schemas.microsoft.com/office/drawing/2016/5/14/chartex" xmlns:mc="http://schemas.openxmlformats.org/markup-compatibility/2006" xmlns:aink="http://schemas.microsoft.com/office/drawing/2016/ink" xmlns:am3d="http://schemas.microsoft.com/office/drawing/2017/model3d" xmlns:o="urn:schemas-microsoft-com:office:office" xmlns:r="http://schemas.openxmlformats.org/officeDocument/2006/relationships" xmlns:m="http://schemas.openxmlformats.org/officeDocument/2006/math" xmlns:v="urn:schemas-microsoft-com:vml" xmlns:wp14="http://schemas.microsoft.com/office/word/2010/wordprocessingDrawing" xmlns:wp="http://schemas.openxmlformats.org/drawingml/2006/wordprocessingDrawing" xmlns:w10="urn:schemas-microsoft-com:office:word" xmlns:w="http://schemas.openxmlformats.org/wordprocessingml/2006/main" xmlns:w14="http://schemas.microsoft.com/office/word/2010/wordml" xmlns:w15="http://schemas.microsoft.com/office/word/2012/wordml" xmlns:w16cid="http://schemas.microsoft.com/office/word/2016/wordml/cid" xmlns:w16se="http://schemas.microsoft.com/office/word/2015/wordml/symex" xmlns:wpg="http://schemas.microsoft.com/office/word/2010/wordprocessingGroup" xmlns:wpi="http://schemas.microsoft.com/office/word/2010/wordprocessingInk" xmlns:wne="http://schemas.microsoft.com/office/word/2006/wordml" xmlns:wps="http://schemas.microsoft.com/office/word/2010/wordprocessingShape" mc:Ignorable="w14 w15 w16se w16cid wp14">
+<w:ftr xmlns:wpc="http://schemas.microsoft.com/office/word/2010/wordprocessingCanvas" xmlns:cx="http://schemas.microsoft.com/office/drawing/2014/chartex" xmlns:cx1="http://schemas.microsoft.com/office/drawing/2015/9/8/chartex" xmlns:cx2="http://schemas.microsoft.com/office/drawing/2015/10/21/chartex" xmlns:cx3="http://schemas.microsoft.com/office/drawing/2016/5/9/chartex" xmlns:cx4="http://schemas.microsoft.com/office/drawing/2016/5/10/chartex" xmlns:cx5="http://schemas.microsoft.com/office/drawing/2016/5/11/chartex" xmlns:cx6="http://schemas.microsoft.com/office/drawing/2016/5/12/chartex" xmlns:cx7="http://schemas.microsoft.com/office/drawing/2016/5/13/chartex" xmlns:cx8="http://schemas.microsoft.com/office/drawing/2016/5/14/chartex" xmlns:mc="http://schemas.openxmlformats.org/markup-compatibility/2006" xmlns:aink="http://schemas.microsoft.com/office/drawing/2016/ink" xmlns:am3d="http://schemas.microsoft.com/office/drawing/2017/model3d" xmlns:o="urn:schemas-microsoft-com:office:office" xmlns:oel="http://schemas.microsoft.com/office/2019/extlst" xmlns:r="http://schemas.openxmlformats.org/officeDocument/2006/relationships" xmlns:m="http://schemas.openxmlformats.org/officeDocument/2006/math" xmlns:v="urn:schemas-microsoft-com:vml" xmlns:wp14="http://schemas.microsoft.com/office/word/2010/wordprocessingDrawing" xmlns:wp="http://schemas.openxmlformats.org/drawingml/2006/wordprocessingDrawing" xmlns:w10="urn:schemas-microsoft-com:office:word" xmlns:w="http://schemas.openxmlformats.org/wordprocessingml/2006/main" xmlns:w14="http://schemas.microsoft.com/office/word/2010/wordml" xmlns:w15="http://schemas.microsoft.com/office/word/2012/wordml" xmlns:w16cex="http://schemas.microsoft.com/office/word/2018/wordml/cex" xmlns:w16cid="http://schemas.microsoft.com/office/word/2016/wordml/cid" xmlns:w16="http://schemas.microsoft.com/office/word/2018/wordml" xmlns:w16sdtdh="http://schemas.microsoft.com/office/word/2020/wordml/sdtdatahash" xmlns:w16se="http://schemas.microsoft.com/office/word/2015/wordml/symex" xmlns:wpg="http://schemas.microsoft.com/office/word/2010/wordprocessingGroup" xmlns:wpi="http://schemas.microsoft.com/office/word/2010/wordprocessingInk" xmlns:wne="http://schemas.microsoft.com/office/word/2006/wordml" xmlns:wps="http://schemas.microsoft.com/office/word/2010/wordprocessingShape" mc:Ignorable="w14 w15 w16se w16cid w16 w16cex w16sdtdh wp14">
   <w:p>
     <w:pPr>
       <w:pStyle w:val="Footer"/>
@@ -3145,7 +3062,7 @@
 </file>
 
 <file path=word/footnotes.xml><?xml version="1.0" encoding="utf-8"?>
-<w:footnotes xmlns:wpc="http://schemas.microsoft.com/office/word/2010/wordprocessingCanvas" xmlns:cx="http://schemas.microsoft.com/office/drawing/2014/chartex" xmlns:cx1="http://schemas.microsoft.com/office/drawing/2015/9/8/chartex" xmlns:cx2="http://schemas.microsoft.com/office/drawing/2015/10/21/chartex" xmlns:cx3="http://schemas.microsoft.com/office/drawing/2016/5/9/chartex" xmlns:cx4="http://schemas.microsoft.com/office/drawing/2016/5/10/chartex" xmlns:cx5="http://schemas.microsoft.com/office/drawing/2016/5/11/chartex" xmlns:cx6="http://schemas.microsoft.com/office/drawing/2016/5/12/chartex" xmlns:cx7="http://schemas.microsoft.com/office/drawing/2016/5/13/chartex" xmlns:cx8="http://schemas.microsoft.com/office/drawing/2016/5/14/chartex" xmlns:mc="http://schemas.openxmlformats.org/markup-compatibility/2006" xmlns:aink="http://schemas.microsoft.com/office/drawing/2016/ink" xmlns:am3d="http://schemas.microsoft.com/office/drawing/2017/model3d" xmlns:o="urn:schemas-microsoft-com:office:office" xmlns:r="http://schemas.openxmlformats.org/officeDocument/2006/relationships" xmlns:m="http://schemas.openxmlformats.org/officeDocument/2006/math" xmlns:v="urn:schemas-microsoft-com:vml" xmlns:wp14="http://schemas.microsoft.com/office/word/2010/wordprocessingDrawing" xmlns:wp="http://schemas.openxmlformats.org/drawingml/2006/wordprocessingDrawing" xmlns:w10="urn:schemas-microsoft-com:office:word" xmlns:w="http://schemas.openxmlformats.org/wordprocessingml/2006/main" xmlns:w14="http://schemas.microsoft.com/office/word/2010/wordml" xmlns:w15="http://schemas.microsoft.com/office/word/2012/wordml" xmlns:w16cid="http://schemas.microsoft.com/office/word/2016/wordml/cid" xmlns:w16se="http://schemas.microsoft.com/office/word/2015/wordml/symex" xmlns:wpg="http://schemas.microsoft.com/office/word/2010/wordprocessingGroup" xmlns:wpi="http://schemas.microsoft.com/office/word/2010/wordprocessingInk" xmlns:wne="http://schemas.microsoft.com/office/word/2006/wordml" xmlns:wps="http://schemas.microsoft.com/office/word/2010/wordprocessingShape" mc:Ignorable="w14 w15 w16se w16cid wp14">
+<w:footnotes xmlns:wpc="http://schemas.microsoft.com/office/word/2010/wordprocessingCanvas" xmlns:cx="http://schemas.microsoft.com/office/drawing/2014/chartex" xmlns:cx1="http://schemas.microsoft.com/office/drawing/2015/9/8/chartex" xmlns:cx2="http://schemas.microsoft.com/office/drawing/2015/10/21/chartex" xmlns:cx3="http://schemas.microsoft.com/office/drawing/2016/5/9/chartex" xmlns:cx4="http://schemas.microsoft.com/office/drawing/2016/5/10/chartex" xmlns:cx5="http://schemas.microsoft.com/office/drawing/2016/5/11/chartex" xmlns:cx6="http://schemas.microsoft.com/office/drawing/2016/5/12/chartex" xmlns:cx7="http://schemas.microsoft.com/office/drawing/2016/5/13/chartex" xmlns:cx8="http://schemas.microsoft.com/office/drawing/2016/5/14/chartex" xmlns:mc="http://schemas.openxmlformats.org/markup-compatibility/2006" xmlns:aink="http://schemas.microsoft.com/office/drawing/2016/ink" xmlns:am3d="http://schemas.microsoft.com/office/drawing/2017/model3d" xmlns:o="urn:schemas-microsoft-com:office:office" xmlns:oel="http://schemas.microsoft.com/office/2019/extlst" xmlns:r="http://schemas.openxmlformats.org/officeDocument/2006/relationships" xmlns:m="http://schemas.openxmlformats.org/officeDocument/2006/math" xmlns:v="urn:schemas-microsoft-com:vml" xmlns:wp14="http://schemas.microsoft.com/office/word/2010/wordprocessingDrawing" xmlns:wp="http://schemas.openxmlformats.org/drawingml/2006/wordprocessingDrawing" xmlns:w10="urn:schemas-microsoft-com:office:word" xmlns:w="http://schemas.openxmlformats.org/wordprocessingml/2006/main" xmlns:w14="http://schemas.microsoft.com/office/word/2010/wordml" xmlns:w15="http://schemas.microsoft.com/office/word/2012/wordml" xmlns:w16cex="http://schemas.microsoft.com/office/word/2018/wordml/cex" xmlns:w16cid="http://schemas.microsoft.com/office/word/2016/wordml/cid" xmlns:w16="http://schemas.microsoft.com/office/word/2018/wordml" xmlns:w16sdtdh="http://schemas.microsoft.com/office/word/2020/wordml/sdtdatahash" xmlns:w16se="http://schemas.microsoft.com/office/word/2015/wordml/symex" xmlns:wpg="http://schemas.microsoft.com/office/word/2010/wordprocessingGroup" xmlns:wpi="http://schemas.microsoft.com/office/word/2010/wordprocessingInk" xmlns:wne="http://schemas.microsoft.com/office/word/2006/wordml" xmlns:wps="http://schemas.microsoft.com/office/word/2010/wordprocessingShape" mc:Ignorable="w14 w15 w16se w16cid w16 w16cex w16sdtdh wp14">
   <w:footnote w:type="separator" w:id="-1">
     <w:p>
       <w:r>
@@ -3164,7 +3081,7 @@
 </file>
 
 <file path=word/numbering.xml><?xml version="1.0" encoding="utf-8"?>
-<w:numbering xmlns:wpc="http://schemas.microsoft.com/office/word/2010/wordprocessingCanvas" xmlns:cx="http://schemas.microsoft.com/office/drawing/2014/chartex" xmlns:cx1="http://schemas.microsoft.com/office/drawing/2015/9/8/chartex" xmlns:cx2="http://schemas.microsoft.com/office/drawing/2015/10/21/chartex" xmlns:cx3="http://schemas.microsoft.com/office/drawing/2016/5/9/chartex" xmlns:cx4="http://schemas.microsoft.com/office/drawing/2016/5/10/chartex" xmlns:cx5="http://schemas.microsoft.com/office/drawing/2016/5/11/chartex" xmlns:cx6="http://schemas.microsoft.com/office/drawing/2016/5/12/chartex" xmlns:cx7="http://schemas.microsoft.com/office/drawing/2016/5/13/chartex" xmlns:cx8="http://schemas.microsoft.com/office/drawing/2016/5/14/chartex" xmlns:mc="http://schemas.openxmlformats.org/markup-compatibility/2006" xmlns:aink="http://schemas.microsoft.com/office/drawing/2016/ink" xmlns:am3d="http://schemas.microsoft.com/office/drawing/2017/model3d" xmlns:o="urn:schemas-microsoft-com:office:office" xmlns:r="http://schemas.openxmlformats.org/officeDocument/2006/relationships" xmlns:m="http://schemas.openxmlformats.org/officeDocument/2006/math" xmlns:v="urn:schemas-microsoft-com:vml" xmlns:wp14="http://schemas.microsoft.com/office/word/2010/wordprocessingDrawing" xmlns:wp="http://schemas.openxmlformats.org/drawingml/2006/wordprocessingDrawing" xmlns:w10="urn:schemas-microsoft-com:office:word" xmlns:w="http://schemas.openxmlformats.org/wordprocessingml/2006/main" xmlns:w14="http://schemas.microsoft.com/office/word/2010/wordml" xmlns:w15="http://schemas.microsoft.com/office/word/2012/wordml" xmlns:w16cid="http://schemas.microsoft.com/office/word/2016/wordml/cid" xmlns:w16se="http://schemas.microsoft.com/office/word/2015/wordml/symex" xmlns:wpg="http://schemas.microsoft.com/office/word/2010/wordprocessingGroup" xmlns:wpi="http://schemas.microsoft.com/office/word/2010/wordprocessingInk" xmlns:wne="http://schemas.microsoft.com/office/word/2006/wordml" xmlns:wps="http://schemas.microsoft.com/office/word/2010/wordprocessingShape" mc:Ignorable="w14 w15 w16se w16cid wp14">
+<w:numbering xmlns:wpc="http://schemas.microsoft.com/office/word/2010/wordprocessingCanvas" xmlns:cx="http://schemas.microsoft.com/office/drawing/2014/chartex" xmlns:cx1="http://schemas.microsoft.com/office/drawing/2015/9/8/chartex" xmlns:cx2="http://schemas.microsoft.com/office/drawing/2015/10/21/chartex" xmlns:cx3="http://schemas.microsoft.com/office/drawing/2016/5/9/chartex" xmlns:cx4="http://schemas.microsoft.com/office/drawing/2016/5/10/chartex" xmlns:cx5="http://schemas.microsoft.com/office/drawing/2016/5/11/chartex" xmlns:cx6="http://schemas.microsoft.com/office/drawing/2016/5/12/chartex" xmlns:cx7="http://schemas.microsoft.com/office/drawing/2016/5/13/chartex" xmlns:cx8="http://schemas.microsoft.com/office/drawing/2016/5/14/chartex" xmlns:mc="http://schemas.openxmlformats.org/markup-compatibility/2006" xmlns:aink="http://schemas.microsoft.com/office/drawing/2016/ink" xmlns:am3d="http://schemas.microsoft.com/office/drawing/2017/model3d" xmlns:o="urn:schemas-microsoft-com:office:office" xmlns:oel="http://schemas.microsoft.com/office/2019/extlst" xmlns:r="http://schemas.openxmlformats.org/officeDocument/2006/relationships" xmlns:m="http://schemas.openxmlformats.org/officeDocument/2006/math" xmlns:v="urn:schemas-microsoft-com:vml" xmlns:wp14="http://schemas.microsoft.com/office/word/2010/wordprocessingDrawing" xmlns:wp="http://schemas.openxmlformats.org/drawingml/2006/wordprocessingDrawing" xmlns:w10="urn:schemas-microsoft-com:office:word" xmlns:w="http://schemas.openxmlformats.org/wordprocessingml/2006/main" xmlns:w14="http://schemas.microsoft.com/office/word/2010/wordml" xmlns:w15="http://schemas.microsoft.com/office/word/2012/wordml" xmlns:w16cex="http://schemas.microsoft.com/office/word/2018/wordml/cex" xmlns:w16cid="http://schemas.microsoft.com/office/word/2016/wordml/cid" xmlns:w16="http://schemas.microsoft.com/office/word/2018/wordml" xmlns:w16sdtdh="http://schemas.microsoft.com/office/word/2020/wordml/sdtdatahash" xmlns:w16se="http://schemas.microsoft.com/office/word/2015/wordml/symex" xmlns:wpg="http://schemas.microsoft.com/office/word/2010/wordprocessingGroup" xmlns:wpi="http://schemas.microsoft.com/office/word/2010/wordprocessingInk" xmlns:wne="http://schemas.microsoft.com/office/word/2006/wordml" xmlns:wps="http://schemas.microsoft.com/office/word/2010/wordprocessingShape" mc:Ignorable="w14 w15 w16se w16cid w16 w16cex w16sdtdh wp14">
   <w:abstractNum w:abstractNumId="0" w15:restartNumberingAfterBreak="0">
     <w:nsid w:val="422723BE"/>
     <w:multiLevelType w:val="hybridMultilevel"/>
@@ -3278,14 +3195,14 @@
       </w:rPr>
     </w:lvl>
   </w:abstractNum>
-  <w:num w:numId="1">
+  <w:num w:numId="1" w16cid:durableId="1191138897">
     <w:abstractNumId w:val="0"/>
   </w:num>
 </w:numbering>
 </file>
 
 <file path=word/styles.xml><?xml version="1.0" encoding="utf-8"?>
-<w:styles xmlns:mc="http://schemas.openxmlformats.org/markup-compatibility/2006" xmlns:r="http://schemas.openxmlformats.org/officeDocument/2006/relationships" xmlns:w="http://schemas.openxmlformats.org/wordprocessingml/2006/main" xmlns:w14="http://schemas.microsoft.com/office/word/2010/wordml" xmlns:w15="http://schemas.microsoft.com/office/word/2012/wordml" xmlns:w16cid="http://schemas.microsoft.com/office/word/2016/wordml/cid" xmlns:w16se="http://schemas.microsoft.com/office/word/2015/wordml/symex" mc:Ignorable="w14 w15 w16se w16cid">
+<w:styles xmlns:mc="http://schemas.openxmlformats.org/markup-compatibility/2006" xmlns:r="http://schemas.openxmlformats.org/officeDocument/2006/relationships" xmlns:w="http://schemas.openxmlformats.org/wordprocessingml/2006/main" xmlns:w14="http://schemas.microsoft.com/office/word/2010/wordml" xmlns:w15="http://schemas.microsoft.com/office/word/2012/wordml" xmlns:w16cex="http://schemas.microsoft.com/office/word/2018/wordml/cex" xmlns:w16cid="http://schemas.microsoft.com/office/word/2016/wordml/cid" xmlns:w16="http://schemas.microsoft.com/office/word/2018/wordml" xmlns:w16sdtdh="http://schemas.microsoft.com/office/word/2020/wordml/sdtdatahash" xmlns:w16se="http://schemas.microsoft.com/office/word/2015/wordml/symex" mc:Ignorable="w14 w15 w16se w16cid w16 w16cex w16sdtdh">
   <w:docDefaults>
     <w:rPrDefault>
       <w:rPr>
@@ -3401,6 +3318,7 @@
     <w:lsdException w:name="HTML Sample" w:semiHidden="1" w:unhideWhenUsed="1"/>
     <w:lsdException w:name="HTML Typewriter" w:semiHidden="1" w:unhideWhenUsed="1"/>
     <w:lsdException w:name="HTML Variable" w:semiHidden="1" w:unhideWhenUsed="1"/>
+    <w:lsdException w:name="Normal Table" w:semiHidden="1" w:unhideWhenUsed="1"/>
     <w:lsdException w:name="annotation subject" w:semiHidden="1" w:unhideWhenUsed="1"/>
     <w:lsdException w:name="No List" w:semiHidden="1" w:unhideWhenUsed="1"/>
     <w:lsdException w:name="Outline List 1" w:semiHidden="1" w:unhideWhenUsed="1"/>
@@ -3446,9 +3364,11 @@
     <w:lsdException w:name="Table Subtle 1" w:semiHidden="1" w:unhideWhenUsed="1"/>
     <w:lsdException w:name="Table Subtle 2" w:semiHidden="1" w:unhideWhenUsed="1"/>
     <w:lsdException w:name="Table Web 1" w:semiHidden="1" w:unhideWhenUsed="1"/>
+    <w:lsdException w:name="Table Web 2" w:semiHidden="1" w:unhideWhenUsed="1"/>
     <w:lsdException w:name="Table Web 3" w:semiHidden="1" w:unhideWhenUsed="1"/>
     <w:lsdException w:name="Balloon Text" w:semiHidden="1" w:unhideWhenUsed="1"/>
     <w:lsdException w:name="Table Grid" w:uiPriority="59"/>
+    <w:lsdException w:name="Table Theme" w:semiHidden="1" w:unhideWhenUsed="1"/>
     <w:lsdException w:name="Placeholder Text" w:semiHidden="1"/>
     <w:lsdException w:name="No Spacing" w:uiPriority="1" w:qFormat="1"/>
     <w:lsdException w:name="Light Shading" w:uiPriority="60"/>
@@ -4189,6 +4109,15 @@
 </file>
 
 <file path=customXml/item1.xml><?xml version="1.0" encoding="utf-8"?>
+<?mso-contentType ?>
+<FormTemplates xmlns="http://schemas.microsoft.com/sharepoint/v3/contenttype/forms">
+  <Display>DocumentLibraryForm</Display>
+  <Edit>DocumentLibraryForm</Edit>
+  <New>DocumentLibraryForm</New>
+</FormTemplates>
+</file>
+
+<file path=customXml/item2.xml><?xml version="1.0" encoding="utf-8"?>
 <ct:contentTypeSchema xmlns:ct="http://schemas.microsoft.com/office/2006/metadata/contentType" xmlns:ma="http://schemas.microsoft.com/office/2006/metadata/properties/metaAttributes" ct:_="" ma:_="" ma:contentTypeName="Document" ma:contentTypeID="0x01010050CB5C7BD841A746A008EF8990FEF8A1" ma:contentTypeVersion="15" ma:contentTypeDescription="Create a new document." ma:contentTypeScope="" ma:versionID="04f0adbf5da449b72a87907c36bfe402">
   <xsd:schema xmlns:xsd="http://www.w3.org/2001/XMLSchema" xmlns:xs="http://www.w3.org/2001/XMLSchema" xmlns:p="http://schemas.microsoft.com/office/2006/metadata/properties" xmlns:ns2="d795cf93-200f-4322-ae4e-3af3c2bc7b07" xmlns:ns3="bec3e06c-9dd4-4aa2-90c9-9a788c41bf59" targetNamespace="http://schemas.microsoft.com/office/2006/metadata/properties" ma:root="true" ma:fieldsID="f5e4044cd58a51a52832fd40a04c970f" ns2:_="" ns3:_="">
     <xsd:import namespace="d795cf93-200f-4322-ae4e-3af3c2bc7b07"/>
@@ -4425,15 +4354,6 @@
 </ct:contentTypeSchema>
 </file>
 
-<file path=customXml/item2.xml><?xml version="1.0" encoding="utf-8"?>
-<?mso-contentType ?>
-<FormTemplates xmlns="http://schemas.microsoft.com/sharepoint/v3/contenttype/forms">
-  <Display>DocumentLibraryForm</Display>
-  <Edit>DocumentLibraryForm</Edit>
-  <New>DocumentLibraryForm</New>
-</FormTemplates>
-</file>
-
 <file path=customXml/item3.xml><?xml version="1.0" encoding="utf-8"?>
 <p:properties xmlns:p="http://schemas.microsoft.com/office/2006/metadata/properties" xmlns:xsi="http://www.w3.org/2001/XMLSchema-instance" xmlns:pc="http://schemas.microsoft.com/office/infopath/2007/PartnerControls">
   <documentManagement>
@@ -4446,13 +4366,45 @@
 </file>
 
 <file path=customXml/itemProps1.xml><?xml version="1.0" encoding="utf-8"?>
-<ds:datastoreItem xmlns:ds="http://schemas.openxmlformats.org/officeDocument/2006/customXml" ds:itemID="{5363418C-4CF5-4DEC-AACC-AFE1A4F68EC5}"/>
+<ds:datastoreItem xmlns:ds="http://schemas.openxmlformats.org/officeDocument/2006/customXml" ds:itemID="{7578691B-4401-460B-8F9B-F60B383CBCB9}">
+  <ds:schemaRefs>
+    <ds:schemaRef ds:uri="http://schemas.microsoft.com/sharepoint/v3/contenttype/forms"/>
+  </ds:schemaRefs>
+</ds:datastoreItem>
 </file>
 
 <file path=customXml/itemProps2.xml><?xml version="1.0" encoding="utf-8"?>
-<ds:datastoreItem xmlns:ds="http://schemas.openxmlformats.org/officeDocument/2006/customXml" ds:itemID="{7578691B-4401-460B-8F9B-F60B383CBCB9}"/>
+<ds:datastoreItem xmlns:ds="http://schemas.openxmlformats.org/officeDocument/2006/customXml" ds:itemID="{5363418C-4CF5-4DEC-AACC-AFE1A4F68EC5}">
+  <ds:schemaRefs>
+    <ds:schemaRef ds:uri="http://schemas.microsoft.com/office/2006/metadata/contentType"/>
+    <ds:schemaRef ds:uri="http://schemas.microsoft.com/office/2006/metadata/properties/metaAttributes"/>
+    <ds:schemaRef ds:uri="http://www.w3.org/2001/XMLSchema"/>
+    <ds:schemaRef ds:uri="http://schemas.microsoft.com/office/2006/metadata/properties"/>
+    <ds:schemaRef ds:uri="d795cf93-200f-4322-ae4e-3af3c2bc7b07"/>
+    <ds:schemaRef ds:uri="bec3e06c-9dd4-4aa2-90c9-9a788c41bf59"/>
+    <ds:schemaRef ds:uri="http://schemas.microsoft.com/office/2006/documentManagement/types"/>
+    <ds:schemaRef ds:uri="http://schemas.microsoft.com/office/infopath/2007/PartnerControls"/>
+    <ds:schemaRef ds:uri="http://schemas.openxmlformats.org/package/2006/metadata/core-properties"/>
+    <ds:schemaRef ds:uri="http://purl.org/dc/elements/1.1/"/>
+    <ds:schemaRef ds:uri="http://purl.org/dc/terms/"/>
+    <ds:schemaRef ds:uri="http://schemas.microsoft.com/internal/obd"/>
+  </ds:schemaRefs>
+</ds:datastoreItem>
 </file>
 
 <file path=customXml/itemProps3.xml><?xml version="1.0" encoding="utf-8"?>
-<ds:datastoreItem xmlns:ds="http://schemas.openxmlformats.org/officeDocument/2006/customXml" ds:itemID="{70AEE209-A3A9-4420-A873-CDAC33903C2A}"/>
+<ds:datastoreItem xmlns:ds="http://schemas.openxmlformats.org/officeDocument/2006/customXml" ds:itemID="{70AEE209-A3A9-4420-A873-CDAC33903C2A}">
+  <ds:schemaRefs>
+    <ds:schemaRef ds:uri="http://schemas.microsoft.com/office/2006/metadata/properties"/>
+    <ds:schemaRef ds:uri="http://schemas.microsoft.com/office/infopath/2007/PartnerControls"/>
+    <ds:schemaRef ds:uri="d795cf93-200f-4322-ae4e-3af3c2bc7b07"/>
+    <ds:schemaRef ds:uri="bec3e06c-9dd4-4aa2-90c9-9a788c41bf59"/>
+  </ds:schemaRefs>
+</ds:datastoreItem>
+</file>
+
+<file path=docMetadata/LabelInfo.xml><?xml version="1.0" encoding="utf-8"?>
+<clbl:labelList xmlns:clbl="http://schemas.microsoft.com/office/2020/mipLabelMetadata">
+  <clbl:label id="{7cf48d45-3ddb-4389-a9c1-c115526eb52e}" enabled="0" method="" siteId="{7cf48d45-3ddb-4389-a9c1-c115526eb52e}" removed="1"/>
+</clbl:labelList>
 </file>
</xml_diff>

<commit_message>
5th Commit | Important Commit
- Create if parameters on settings for grass scenario (unfertilized and fertilized)
- changed some parameters in the code to better represent the number of crops and it to be more soft coded
- Changed the area variable
- added completely grass as a crop
- plugged temporarily change for population for discharge area (new value correct, but make it better coded)*
- added csv files provided from Zia on InputFiles_CBW. This files represent cropscape information to be included soon in the model*
- Rest is just update on files by running the model
</commit_message>
<xml_diff>
--- a/RawData/Notes on NAPI Calculator Toolbox V3.1.0.docx
+++ b/RawData/Notes on NAPI Calculator Toolbox V3.1.0.docx
@@ -4118,8 +4118,8 @@
 </file>
 
 <file path=customXml/item2.xml><?xml version="1.0" encoding="utf-8"?>
-<ct:contentTypeSchema xmlns:ct="http://schemas.microsoft.com/office/2006/metadata/contentType" xmlns:ma="http://schemas.microsoft.com/office/2006/metadata/properties/metaAttributes" ct:_="" ma:_="" ma:contentTypeName="Document" ma:contentTypeID="0x01010050CB5C7BD841A746A008EF8990FEF8A1" ma:contentTypeVersion="15" ma:contentTypeDescription="Create a new document." ma:contentTypeScope="" ma:versionID="04f0adbf5da449b72a87907c36bfe402">
-  <xsd:schema xmlns:xsd="http://www.w3.org/2001/XMLSchema" xmlns:xs="http://www.w3.org/2001/XMLSchema" xmlns:p="http://schemas.microsoft.com/office/2006/metadata/properties" xmlns:ns2="d795cf93-200f-4322-ae4e-3af3c2bc7b07" xmlns:ns3="bec3e06c-9dd4-4aa2-90c9-9a788c41bf59" targetNamespace="http://schemas.microsoft.com/office/2006/metadata/properties" ma:root="true" ma:fieldsID="f5e4044cd58a51a52832fd40a04c970f" ns2:_="" ns3:_="">
+<ct:contentTypeSchema xmlns:ct="http://schemas.microsoft.com/office/2006/metadata/contentType" xmlns:ma="http://schemas.microsoft.com/office/2006/metadata/properties/metaAttributes" ct:_="" ma:_="" ma:contentTypeName="Document" ma:contentTypeID="0x01010050CB5C7BD841A746A008EF8990FEF8A1" ma:contentTypeVersion="16" ma:contentTypeDescription="Create a new document." ma:contentTypeScope="" ma:versionID="bcac96711073587df0b68b080c708180">
+  <xsd:schema xmlns:xsd="http://www.w3.org/2001/XMLSchema" xmlns:xs="http://www.w3.org/2001/XMLSchema" xmlns:p="http://schemas.microsoft.com/office/2006/metadata/properties" xmlns:ns2="d795cf93-200f-4322-ae4e-3af3c2bc7b07" xmlns:ns3="bec3e06c-9dd4-4aa2-90c9-9a788c41bf59" targetNamespace="http://schemas.microsoft.com/office/2006/metadata/properties" ma:root="true" ma:fieldsID="98209c71c39a5a5ad103d397a60c957b" ns2:_="" ns3:_="">
     <xsd:import namespace="d795cf93-200f-4322-ae4e-3af3c2bc7b07"/>
     <xsd:import namespace="bec3e06c-9dd4-4aa2-90c9-9a788c41bf59"/>
     <xsd:element name="properties">
@@ -4142,6 +4142,7 @@
                 <xsd:element ref="ns2:MediaServiceLocation" minOccurs="0"/>
                 <xsd:element ref="ns2:lcf76f155ced4ddcb4097134ff3c332f" minOccurs="0"/>
                 <xsd:element ref="ns3:TaxCatchAll" minOccurs="0"/>
+                <xsd:element ref="ns2:MediaLengthInSeconds" minOccurs="0"/>
               </xsd:all>
             </xsd:complexType>
           </xsd:element>
@@ -4212,6 +4213,11 @@
           <xsd:element ref="pc:Terms" minOccurs="0" maxOccurs="1"/>
         </xsd:sequence>
       </xsd:complexType>
+    </xsd:element>
+    <xsd:element name="MediaLengthInSeconds" ma:index="23" nillable="true" ma:displayName="MediaLengthInSeconds" ma:hidden="true" ma:internalName="MediaLengthInSeconds" ma:readOnly="true">
+      <xsd:simpleType>
+        <xsd:restriction base="dms:Unknown"/>
+      </xsd:simpleType>
     </xsd:element>
   </xsd:schema>
   <xsd:schema xmlns:xsd="http://www.w3.org/2001/XMLSchema" xmlns:xs="http://www.w3.org/2001/XMLSchema" xmlns:dms="http://schemas.microsoft.com/office/2006/documentManagement/types" xmlns:pc="http://schemas.microsoft.com/office/infopath/2007/PartnerControls" targetNamespace="bec3e06c-9dd4-4aa2-90c9-9a788c41bf59" elementFormDefault="qualified">
@@ -4374,22 +4380,7 @@
 </file>
 
 <file path=customXml/itemProps2.xml><?xml version="1.0" encoding="utf-8"?>
-<ds:datastoreItem xmlns:ds="http://schemas.openxmlformats.org/officeDocument/2006/customXml" ds:itemID="{5363418C-4CF5-4DEC-AACC-AFE1A4F68EC5}">
-  <ds:schemaRefs>
-    <ds:schemaRef ds:uri="http://schemas.microsoft.com/office/2006/metadata/contentType"/>
-    <ds:schemaRef ds:uri="http://schemas.microsoft.com/office/2006/metadata/properties/metaAttributes"/>
-    <ds:schemaRef ds:uri="http://www.w3.org/2001/XMLSchema"/>
-    <ds:schemaRef ds:uri="http://schemas.microsoft.com/office/2006/metadata/properties"/>
-    <ds:schemaRef ds:uri="d795cf93-200f-4322-ae4e-3af3c2bc7b07"/>
-    <ds:schemaRef ds:uri="bec3e06c-9dd4-4aa2-90c9-9a788c41bf59"/>
-    <ds:schemaRef ds:uri="http://schemas.microsoft.com/office/2006/documentManagement/types"/>
-    <ds:schemaRef ds:uri="http://schemas.microsoft.com/office/infopath/2007/PartnerControls"/>
-    <ds:schemaRef ds:uri="http://schemas.openxmlformats.org/package/2006/metadata/core-properties"/>
-    <ds:schemaRef ds:uri="http://purl.org/dc/elements/1.1/"/>
-    <ds:schemaRef ds:uri="http://purl.org/dc/terms/"/>
-    <ds:schemaRef ds:uri="http://schemas.microsoft.com/internal/obd"/>
-  </ds:schemaRefs>
-</ds:datastoreItem>
+<ds:datastoreItem xmlns:ds="http://schemas.openxmlformats.org/officeDocument/2006/customXml" ds:itemID="{2714585A-EA6B-479B-A375-3344EAE65ADC}"/>
 </file>
 
 <file path=customXml/itemProps3.xml><?xml version="1.0" encoding="utf-8"?>

</xml_diff>